<commit_message>
update doc with colab implementation
</commit_message>
<xml_diff>
--- a/AI_DL_midterm_exam.docx
+++ b/AI_DL_midterm_exam.docx
@@ -88,29 +88,12 @@
         <w:rPr>
           <w:lang w:val="en-US"/>
         </w:rPr>
-        <w:t xml:space="preserve">Step 1 </w:t>
-      </w:r>
-      <w:r>
-        <w:rPr>
-          <w:lang w:val="en-US"/>
-        </w:rPr>
-        <w:t>–</w:t>
-      </w:r>
-      <w:r>
-        <w:rPr>
-          <w:lang w:val="en-US"/>
-        </w:rPr>
-        <w:t xml:space="preserve"> </w:t>
-      </w:r>
-      <w:r>
-        <w:rPr>
-          <w:lang w:val="en-US"/>
-        </w:rPr>
-        <w:t>Get data to train the model.</w:t>
-      </w:r>
-    </w:p>
-    <w:p>
-      <w:pPr>
+        <w:t>Step 1 – Get data to train the model.</w:t>
+      </w:r>
+    </w:p>
+    <w:p>
+      <w:pPr>
+        <w:jc w:val="both"/>
         <w:rPr>
           <w:lang w:val="en-US"/>
         </w:rPr>
@@ -131,7 +114,21 @@
         <w:rPr>
           <w:lang w:val="en-US"/>
         </w:rPr>
-        <w:t xml:space="preserve"> dataset from roboflow. Then, I unzipped it and checked the files. The dataset contains </w:t>
+        <w:t xml:space="preserve"> dataset from </w:t>
+      </w:r>
+      <w:proofErr w:type="spellStart"/>
+      <w:r>
+        <w:rPr>
+          <w:lang w:val="en-US"/>
+        </w:rPr>
+        <w:t>roboflow</w:t>
+      </w:r>
+      <w:proofErr w:type="spellEnd"/>
+      <w:r>
+        <w:rPr>
+          <w:lang w:val="en-US"/>
+        </w:rPr>
+        <w:t xml:space="preserve">. Then, I unzipped it and checked the files. The dataset contains </w:t>
       </w:r>
       <w:r>
         <w:rPr>
@@ -143,7 +140,21 @@
         <w:rPr>
           <w:lang w:val="en-US"/>
         </w:rPr>
-        <w:t xml:space="preserve"> for 21 categories of objects (i.e. person, airplane, chair, etc.).</w:t>
+        <w:t xml:space="preserve"> for 21 categories of objects (</w:t>
+      </w:r>
+      <w:proofErr w:type="gramStart"/>
+      <w:r>
+        <w:rPr>
+          <w:lang w:val="en-US"/>
+        </w:rPr>
+        <w:t>i.e.</w:t>
+      </w:r>
+      <w:proofErr w:type="gramEnd"/>
+      <w:r>
+        <w:rPr>
+          <w:lang w:val="en-US"/>
+        </w:rPr>
+        <w:t xml:space="preserve"> person, airplane, chair, etc.).</w:t>
       </w:r>
     </w:p>
     <w:p>
@@ -240,8 +251,16 @@
         <w:rPr>
           <w:lang w:val="en-US"/>
         </w:rPr>
-        <w:t>I registered the dataset with coco format for use with detectron</w:t>
-      </w:r>
+        <w:t xml:space="preserve">I registered the dataset with coco format for use with </w:t>
+      </w:r>
+      <w:proofErr w:type="spellStart"/>
+      <w:r>
+        <w:rPr>
+          <w:lang w:val="en-US"/>
+        </w:rPr>
+        <w:t>detectron</w:t>
+      </w:r>
+      <w:proofErr w:type="spellEnd"/>
     </w:p>
     <w:p>
       <w:pPr>
@@ -337,8 +356,23 @@
         <w:rPr>
           <w:lang w:val="en-US"/>
         </w:rPr>
-        <w:t xml:space="preserve">I trained the model for 20 epochs using the faster RCNN model from detectron. This model is used for object detection in images. The hyperparameters to run the model are contained in the python script (see </w:t>
-      </w:r>
+        <w:t xml:space="preserve">I trained the model for 20 epochs using the faster RCNN model from </w:t>
+      </w:r>
+      <w:proofErr w:type="spellStart"/>
+      <w:r>
+        <w:rPr>
+          <w:lang w:val="en-US"/>
+        </w:rPr>
+        <w:t>detectron</w:t>
+      </w:r>
+      <w:proofErr w:type="spellEnd"/>
+      <w:r>
+        <w:rPr>
+          <w:lang w:val="en-US"/>
+        </w:rPr>
+        <w:t xml:space="preserve">. This model is used for object detection in images. The hyperparameters to run the model are contained in the python script (see </w:t>
+      </w:r>
+      <w:proofErr w:type="spellStart"/>
       <w:r>
         <w:rPr>
           <w:lang w:val="en-US"/>
@@ -349,7 +383,14 @@
         <w:rPr>
           <w:lang w:val="en-US"/>
         </w:rPr>
-        <w:t>.ipynb).</w:t>
+        <w:t>.ipynb</w:t>
+      </w:r>
+      <w:proofErr w:type="spellEnd"/>
+      <w:r>
+        <w:rPr>
+          <w:lang w:val="en-US"/>
+        </w:rPr>
+        <w:t>).</w:t>
       </w:r>
     </w:p>
     <w:p>
@@ -411,25 +452,7 @@
         <w:rPr>
           <w:lang w:val="en-US"/>
         </w:rPr>
-        <w:t xml:space="preserve">Step </w:t>
-      </w:r>
-      <w:r>
-        <w:rPr>
-          <w:lang w:val="en-US"/>
-        </w:rPr>
-        <w:t>4</w:t>
-      </w:r>
-      <w:r>
-        <w:rPr>
-          <w:lang w:val="en-US"/>
-        </w:rPr>
-        <w:t xml:space="preserve"> – </w:t>
-      </w:r>
-      <w:r>
-        <w:rPr>
-          <w:lang w:val="en-US"/>
-        </w:rPr>
-        <w:t>Test the model</w:t>
+        <w:t>Step 4 – Test the model</w:t>
       </w:r>
     </w:p>
     <w:p>
@@ -503,19 +526,7 @@
         <w:rPr>
           <w:lang w:val="en-US"/>
         </w:rPr>
-        <w:t xml:space="preserve">Step </w:t>
-      </w:r>
-      <w:r>
-        <w:rPr>
-          <w:lang w:val="en-US"/>
-        </w:rPr>
-        <w:t>5</w:t>
-      </w:r>
-      <w:r>
-        <w:rPr>
-          <w:lang w:val="en-US"/>
-        </w:rPr>
-        <w:t xml:space="preserve"> – </w:t>
+        <w:t xml:space="preserve">Step 5 – </w:t>
       </w:r>
       <w:r>
         <w:rPr>
@@ -535,7 +546,43 @@
           <w:lang w:val="en-US"/>
         </w:rPr>
         <w:lastRenderedPageBreak/>
-        <w:t xml:space="preserve">I recorded a video from my webcam using the VideoCapture() function from opencv. The video was recorded for 47 seconds with some volunteers in my office. The video is available in the videos folder of the midterm repository. The name of the file is video_raw.mp4 </w:t>
+        <w:t xml:space="preserve">I recorded a video from my webcam using the </w:t>
+      </w:r>
+      <w:proofErr w:type="spellStart"/>
+      <w:proofErr w:type="gramStart"/>
+      <w:r>
+        <w:rPr>
+          <w:lang w:val="en-US"/>
+        </w:rPr>
+        <w:t>VideoCapture</w:t>
+      </w:r>
+      <w:proofErr w:type="spellEnd"/>
+      <w:r>
+        <w:rPr>
+          <w:lang w:val="en-US"/>
+        </w:rPr>
+        <w:t>(</w:t>
+      </w:r>
+      <w:proofErr w:type="gramEnd"/>
+      <w:r>
+        <w:rPr>
+          <w:lang w:val="en-US"/>
+        </w:rPr>
+        <w:t xml:space="preserve">) function from </w:t>
+      </w:r>
+      <w:proofErr w:type="spellStart"/>
+      <w:r>
+        <w:rPr>
+          <w:lang w:val="en-US"/>
+        </w:rPr>
+        <w:t>opencv</w:t>
+      </w:r>
+      <w:proofErr w:type="spellEnd"/>
+      <w:r>
+        <w:rPr>
+          <w:lang w:val="en-US"/>
+        </w:rPr>
+        <w:t xml:space="preserve">. The video was recorded for 47 seconds with some volunteers in my office. The video is available in the videos folder of the midterm repository. The name of the file is video_raw.mp4 </w:t>
       </w:r>
     </w:p>
     <w:p>
@@ -618,21 +665,64 @@
     </w:p>
     <w:p>
       <w:pPr>
-        <w:rPr>
-          <w:lang w:val="en-US"/>
-        </w:rPr>
-      </w:pPr>
-      <w:r>
-        <w:rPr>
-          <w:lang w:val="en-US"/>
-        </w:rPr>
-        <w:t xml:space="preserve">I passed the video I recorded to the detectron_VOC model to detect objects in the frames of the video I recorded with my webcam. </w:t>
-      </w:r>
-      <w:r>
-        <w:rPr>
-          <w:lang w:val="en-US"/>
-        </w:rPr>
-        <w:t xml:space="preserve">First, I created a predictor with the weights of my detectronVOC trained model. Then, I initialize the visualizer, using the VideoVisualizer function. </w:t>
+        <w:jc w:val="both"/>
+        <w:rPr>
+          <w:lang w:val="en-US"/>
+        </w:rPr>
+      </w:pPr>
+      <w:r>
+        <w:rPr>
+          <w:lang w:val="en-US"/>
+        </w:rPr>
+        <w:t xml:space="preserve">I passed the video I recorded to the </w:t>
+      </w:r>
+      <w:proofErr w:type="spellStart"/>
+      <w:r>
+        <w:rPr>
+          <w:lang w:val="en-US"/>
+        </w:rPr>
+        <w:t>detectron_VOC</w:t>
+      </w:r>
+      <w:proofErr w:type="spellEnd"/>
+      <w:r>
+        <w:rPr>
+          <w:lang w:val="en-US"/>
+        </w:rPr>
+        <w:t xml:space="preserve"> model to detect objects in the frames of the video I recorded with my webcam. </w:t>
+      </w:r>
+      <w:r>
+        <w:rPr>
+          <w:lang w:val="en-US"/>
+        </w:rPr>
+        <w:t xml:space="preserve">First, I created a predictor with the weights of my </w:t>
+      </w:r>
+      <w:proofErr w:type="spellStart"/>
+      <w:r>
+        <w:rPr>
+          <w:lang w:val="en-US"/>
+        </w:rPr>
+        <w:t>detectronVOC</w:t>
+      </w:r>
+      <w:proofErr w:type="spellEnd"/>
+      <w:r>
+        <w:rPr>
+          <w:lang w:val="en-US"/>
+        </w:rPr>
+        <w:t xml:space="preserve"> trained model. Then, I initialize the visualizer, using the </w:t>
+      </w:r>
+      <w:proofErr w:type="spellStart"/>
+      <w:r>
+        <w:rPr>
+          <w:lang w:val="en-US"/>
+        </w:rPr>
+        <w:t>VideoVisualizer</w:t>
+      </w:r>
+      <w:proofErr w:type="spellEnd"/>
+      <w:r>
+        <w:rPr>
+          <w:lang w:val="en-US"/>
+        </w:rPr>
+        <w:t xml:space="preserve"> function. </w:t>
       </w:r>
     </w:p>
     <w:p>
@@ -684,27 +774,16 @@
     </w:p>
     <w:p>
       <w:pPr>
-        <w:rPr>
-          <w:lang w:val="en-US"/>
-        </w:rPr>
-      </w:pPr>
-      <w:r>
-        <w:rPr>
-          <w:lang w:val="en-US"/>
-        </w:rPr>
-        <w:t>Later, I created a function that passed the video frames (1412) to the predictor and stored the output</w:t>
-      </w:r>
-      <w:r>
-        <w:rPr>
-          <w:lang w:val="en-US"/>
-        </w:rPr>
-        <w:t xml:space="preserve"> in the file </w:t>
-      </w:r>
-      <w:r>
-        <w:rPr>
-          <w:lang w:val="en-US"/>
-        </w:rPr>
-        <w:t>“</w:t>
+        <w:jc w:val="both"/>
+        <w:rPr>
+          <w:lang w:val="en-US"/>
+        </w:rPr>
+      </w:pPr>
+      <w:r>
+        <w:rPr>
+          <w:lang w:val="en-US"/>
+        </w:rPr>
+        <w:t>Later, I created a function that passed the video frames (1412) to the predictor and stored the output in the file “</w:t>
       </w:r>
       <w:r>
         <w:rPr>
@@ -716,55 +795,35 @@
         <w:rPr>
           <w:lang w:val="en-US"/>
         </w:rPr>
-        <w:t>”</w:t>
-      </w:r>
-      <w:r>
-        <w:rPr>
-          <w:lang w:val="en-US"/>
-        </w:rPr>
-        <w:t xml:space="preserve"> (see </w:t>
-      </w:r>
-      <w:r>
-        <w:rPr>
-          <w:lang w:val="en-US"/>
-        </w:rPr>
-        <w:t>“</w:t>
-      </w:r>
-      <w:r>
-        <w:rPr>
-          <w:lang w:val="en-US"/>
-        </w:rPr>
-        <w:t>videos</w:t>
-      </w:r>
-      <w:r>
-        <w:rPr>
-          <w:lang w:val="en-US"/>
-        </w:rPr>
-        <w:t>”</w:t>
-      </w:r>
-      <w:r>
-        <w:rPr>
-          <w:lang w:val="en-US"/>
-        </w:rPr>
-        <w:t xml:space="preserve"> folder</w:t>
-      </w:r>
-      <w:r>
-        <w:rPr>
-          <w:lang w:val="en-US"/>
-        </w:rPr>
-        <w:t xml:space="preserve"> in repository</w:t>
-      </w:r>
-      <w:r>
-        <w:rPr>
-          <w:lang w:val="en-US"/>
-        </w:rPr>
-        <w:t>).</w:t>
-      </w:r>
-      <w:r>
-        <w:rPr>
-          <w:lang w:val="en-US"/>
-        </w:rPr>
-        <w:t xml:space="preserve"> I made sure that all frame had color and that all frames were processed by the detectron model.</w:t>
+        <w:t xml:space="preserve">” (see “videos” folder in repository). I made sure that all </w:t>
+      </w:r>
+      <w:proofErr w:type="gramStart"/>
+      <w:r>
+        <w:rPr>
+          <w:lang w:val="en-US"/>
+        </w:rPr>
+        <w:t>frame</w:t>
+      </w:r>
+      <w:proofErr w:type="gramEnd"/>
+      <w:r>
+        <w:rPr>
+          <w:lang w:val="en-US"/>
+        </w:rPr>
+        <w:t xml:space="preserve"> had color and that all frames were processed by the </w:t>
+      </w:r>
+      <w:proofErr w:type="spellStart"/>
+      <w:r>
+        <w:rPr>
+          <w:lang w:val="en-US"/>
+        </w:rPr>
+        <w:t>detectron</w:t>
+      </w:r>
+      <w:proofErr w:type="spellEnd"/>
+      <w:r>
+        <w:rPr>
+          <w:lang w:val="en-US"/>
+        </w:rPr>
+        <w:t xml:space="preserve"> model.</w:t>
       </w:r>
     </w:p>
     <w:p>
@@ -825,25 +884,7 @@
         <w:rPr>
           <w:lang w:val="en-US"/>
         </w:rPr>
-        <w:t xml:space="preserve">Step </w:t>
-      </w:r>
-      <w:r>
-        <w:rPr>
-          <w:lang w:val="en-US"/>
-        </w:rPr>
-        <w:t>7</w:t>
-      </w:r>
-      <w:r>
-        <w:rPr>
-          <w:lang w:val="en-US"/>
-        </w:rPr>
-        <w:t xml:space="preserve"> – </w:t>
-      </w:r>
-      <w:r>
-        <w:rPr>
-          <w:lang w:val="en-US"/>
-        </w:rPr>
-        <w:t>Display original video and the video with the predictions simultaneously</w:t>
+        <w:t>Step 7 – Display original video and the video with the predictions simultaneously</w:t>
       </w:r>
     </w:p>
     <w:p>
@@ -857,31 +898,7 @@
         <w:rPr>
           <w:lang w:val="en-US"/>
         </w:rPr>
-        <w:t>I used open-cv to show the original video and the video with the predictions simultaneously. To do this, I had to create an</w:t>
-      </w:r>
-      <w:r>
-        <w:rPr>
-          <w:lang w:val="en-US"/>
-        </w:rPr>
-        <w:t xml:space="preserve"> object</w:t>
-      </w:r>
-      <w:r>
-        <w:rPr>
-          <w:lang w:val="en-US"/>
-        </w:rPr>
-        <w:t xml:space="preserve"> with a different name</w:t>
-      </w:r>
-      <w:r>
-        <w:rPr>
-          <w:lang w:val="en-US"/>
-        </w:rPr>
-        <w:t xml:space="preserve"> for each video</w:t>
-      </w:r>
-      <w:r>
-        <w:rPr>
-          <w:lang w:val="en-US"/>
-        </w:rPr>
-        <w:t xml:space="preserve">. Then, I had to resize the windows to display side by side in the screen. Finally, I made sure the videos were displayed in color and that I could stop the streaming with the keyboard.  </w:t>
+        <w:t xml:space="preserve">I used open-cv to show the original video and the video with the predictions simultaneously. To do this, I had to create an object with a different name for each video. Then, I had to resize the windows to display side by side in the screen. Finally, I made sure the videos were displayed in color and that I could stop the streaming with the keyboard.  </w:t>
       </w:r>
     </w:p>
     <w:p>
@@ -1012,6 +1029,7 @@
     </w:p>
     <w:p>
       <w:pPr>
+        <w:jc w:val="both"/>
         <w:rPr>
           <w:lang w:val="en-US"/>
         </w:rPr>
@@ -1080,6 +1098,486 @@
             </a:graphic>
           </wp:inline>
         </w:drawing>
+      </w:r>
+    </w:p>
+    <w:p>
+      <w:pPr>
+        <w:rPr>
+          <w:lang w:val="en-US"/>
+        </w:rPr>
+      </w:pPr>
+    </w:p>
+    <w:p>
+      <w:pPr>
+        <w:rPr>
+          <w:b/>
+          <w:bCs/>
+          <w:lang w:val="en-US"/>
+        </w:rPr>
+      </w:pPr>
+      <w:r>
+        <w:rPr>
+          <w:lang w:val="en-US"/>
+        </w:rPr>
+        <w:t xml:space="preserve">See next page for implementation of the model in </w:t>
+      </w:r>
+      <w:proofErr w:type="spellStart"/>
+      <w:r>
+        <w:rPr>
+          <w:lang w:val="en-US"/>
+        </w:rPr>
+        <w:t>Colab</w:t>
+      </w:r>
+      <w:proofErr w:type="spellEnd"/>
+      <w:r>
+        <w:rPr>
+          <w:lang w:val="en-US"/>
+        </w:rPr>
+        <w:t xml:space="preserve">. </w:t>
+      </w:r>
+      <w:r>
+        <w:rPr>
+          <w:b/>
+          <w:bCs/>
+          <w:lang w:val="en-US"/>
+        </w:rPr>
+        <w:br w:type="page"/>
+      </w:r>
+    </w:p>
+    <w:p>
+      <w:pPr>
+        <w:rPr>
+          <w:lang w:val="en-US"/>
+        </w:rPr>
+      </w:pPr>
+      <w:r>
+        <w:rPr>
+          <w:lang w:val="en-US"/>
+        </w:rPr>
+        <w:lastRenderedPageBreak/>
+        <w:t xml:space="preserve">Training </w:t>
+      </w:r>
+      <w:proofErr w:type="spellStart"/>
+      <w:r>
+        <w:rPr>
+          <w:lang w:val="en-US"/>
+        </w:rPr>
+        <w:t>detectron</w:t>
+      </w:r>
+      <w:proofErr w:type="spellEnd"/>
+      <w:r>
+        <w:rPr>
+          <w:lang w:val="en-US"/>
+        </w:rPr>
+        <w:t xml:space="preserve"> in COLAB</w:t>
+      </w:r>
+    </w:p>
+    <w:p>
+      <w:pPr>
+        <w:jc w:val="both"/>
+        <w:rPr>
+          <w:lang w:val="en-US"/>
+        </w:rPr>
+      </w:pPr>
+      <w:r>
+        <w:rPr>
+          <w:lang w:val="en-US"/>
+        </w:rPr>
+        <w:t xml:space="preserve">I include a </w:t>
+      </w:r>
+      <w:proofErr w:type="spellStart"/>
+      <w:r>
+        <w:rPr>
+          <w:lang w:val="en-US"/>
+        </w:rPr>
+        <w:t>jupyter</w:t>
+      </w:r>
+      <w:proofErr w:type="spellEnd"/>
+      <w:r>
+        <w:rPr>
+          <w:lang w:val="en-US"/>
+        </w:rPr>
+        <w:t xml:space="preserve"> notebook that runs the model in </w:t>
+      </w:r>
+      <w:proofErr w:type="spellStart"/>
+      <w:r>
+        <w:rPr>
+          <w:lang w:val="en-US"/>
+        </w:rPr>
+        <w:t>Colab</w:t>
+      </w:r>
+      <w:proofErr w:type="spellEnd"/>
+      <w:r>
+        <w:rPr>
+          <w:lang w:val="en-US"/>
+        </w:rPr>
+        <w:t>. You can find it in the “</w:t>
+      </w:r>
+      <w:proofErr w:type="spellStart"/>
+      <w:r>
+        <w:rPr>
+          <w:lang w:val="en-US"/>
+        </w:rPr>
+        <w:t>jupyter</w:t>
+      </w:r>
+      <w:proofErr w:type="spellEnd"/>
+      <w:r>
+        <w:rPr>
+          <w:lang w:val="en-US"/>
+        </w:rPr>
+        <w:t xml:space="preserve"> notebook” folder with the name: </w:t>
+      </w:r>
+      <w:r>
+        <w:rPr>
+          <w:lang w:val="en-US"/>
+        </w:rPr>
+        <w:t>train_detectron_in_</w:t>
+      </w:r>
+      <w:proofErr w:type="spellStart"/>
+      <w:r>
+        <w:rPr>
+          <w:lang w:val="en-US"/>
+        </w:rPr>
+        <w:t>Colab</w:t>
+      </w:r>
+      <w:proofErr w:type="spellEnd"/>
+      <w:r>
+        <w:rPr>
+          <w:lang w:val="en-US"/>
+        </w:rPr>
+        <w:t>_+</w:t>
+      </w:r>
+      <w:proofErr w:type="spellStart"/>
+      <w:proofErr w:type="gramStart"/>
+      <w:r>
+        <w:rPr>
+          <w:lang w:val="en-US"/>
+        </w:rPr>
+        <w:t>webcam.ipynb</w:t>
+      </w:r>
+      <w:proofErr w:type="spellEnd"/>
+      <w:proofErr w:type="gramEnd"/>
+      <w:r>
+        <w:rPr>
+          <w:lang w:val="en-US"/>
+        </w:rPr>
+        <w:t xml:space="preserve">. The notebook includes a </w:t>
+      </w:r>
+      <w:proofErr w:type="spellStart"/>
+      <w:r>
+        <w:rPr>
+          <w:lang w:val="en-US"/>
+        </w:rPr>
+        <w:t>javascript</w:t>
+      </w:r>
+      <w:proofErr w:type="spellEnd"/>
+      <w:r>
+        <w:rPr>
+          <w:lang w:val="en-US"/>
+        </w:rPr>
+        <w:t xml:space="preserve"> helper function that is used to record a video with a webcam.</w:t>
+      </w:r>
+    </w:p>
+    <w:p>
+      <w:pPr>
+        <w:jc w:val="both"/>
+        <w:rPr>
+          <w:lang w:val="en-US"/>
+        </w:rPr>
+      </w:pPr>
+      <w:r>
+        <w:rPr>
+          <w:noProof/>
+        </w:rPr>
+        <w:drawing>
+          <wp:inline distT="0" distB="0" distL="0" distR="0" wp14:anchorId="12CD4DC7" wp14:editId="692D79BF">
+            <wp:extent cx="5229225" cy="6276975"/>
+            <wp:effectExtent l="0" t="0" r="9525" b="9525"/>
+            <wp:docPr id="4" name="Imagen 4" descr="Texto, Carta&#10;&#10;Descripción generada automáticamente"/>
+            <wp:cNvGraphicFramePr>
+              <a:graphicFrameLocks xmlns:a="http://schemas.openxmlformats.org/drawingml/2006/main" noChangeAspect="1"/>
+            </wp:cNvGraphicFramePr>
+            <a:graphic xmlns:a="http://schemas.openxmlformats.org/drawingml/2006/main">
+              <a:graphicData uri="http://schemas.openxmlformats.org/drawingml/2006/picture">
+                <pic:pic xmlns:pic="http://schemas.openxmlformats.org/drawingml/2006/picture">
+                  <pic:nvPicPr>
+                    <pic:cNvPr id="4" name="Imagen 4" descr="Texto, Carta&#10;&#10;Descripción generada automáticamente"/>
+                    <pic:cNvPicPr/>
+                  </pic:nvPicPr>
+                  <pic:blipFill>
+                    <a:blip r:embed="rId14"/>
+                    <a:stretch>
+                      <a:fillRect/>
+                    </a:stretch>
+                  </pic:blipFill>
+                  <pic:spPr>
+                    <a:xfrm>
+                      <a:off x="0" y="0"/>
+                      <a:ext cx="5229225" cy="6276975"/>
+                    </a:xfrm>
+                    <a:prstGeom prst="rect">
+                      <a:avLst/>
+                    </a:prstGeom>
+                  </pic:spPr>
+                </pic:pic>
+              </a:graphicData>
+            </a:graphic>
+          </wp:inline>
+        </w:drawing>
+      </w:r>
+    </w:p>
+    <w:p>
+      <w:pPr>
+        <w:jc w:val="both"/>
+        <w:rPr>
+          <w:lang w:val="en-US"/>
+        </w:rPr>
+      </w:pPr>
+      <w:r>
+        <w:rPr>
+          <w:lang w:val="en-US"/>
+        </w:rPr>
+        <w:t>To start recording, I clicked on the start recording button and then saved all frames into a mp4 file.</w:t>
+      </w:r>
+    </w:p>
+    <w:p>
+      <w:pPr>
+        <w:jc w:val="both"/>
+        <w:rPr>
+          <w:lang w:val="en-US"/>
+        </w:rPr>
+      </w:pPr>
+      <w:r>
+        <w:rPr>
+          <w:noProof/>
+        </w:rPr>
+        <w:lastRenderedPageBreak/>
+        <w:drawing>
+          <wp:inline distT="0" distB="0" distL="0" distR="0" wp14:anchorId="05CA444B" wp14:editId="0444772E">
+            <wp:extent cx="5612130" cy="4027805"/>
+            <wp:effectExtent l="0" t="0" r="7620" b="0"/>
+            <wp:docPr id="7" name="Imagen 7" descr="Captura de pantalla de un celular&#10;&#10;Descripción generada automáticamente"/>
+            <wp:cNvGraphicFramePr>
+              <a:graphicFrameLocks xmlns:a="http://schemas.openxmlformats.org/drawingml/2006/main" noChangeAspect="1"/>
+            </wp:cNvGraphicFramePr>
+            <a:graphic xmlns:a="http://schemas.openxmlformats.org/drawingml/2006/main">
+              <a:graphicData uri="http://schemas.openxmlformats.org/drawingml/2006/picture">
+                <pic:pic xmlns:pic="http://schemas.openxmlformats.org/drawingml/2006/picture">
+                  <pic:nvPicPr>
+                    <pic:cNvPr id="7" name="Imagen 7" descr="Captura de pantalla de un celular&#10;&#10;Descripción generada automáticamente"/>
+                    <pic:cNvPicPr/>
+                  </pic:nvPicPr>
+                  <pic:blipFill>
+                    <a:blip r:embed="rId15"/>
+                    <a:stretch>
+                      <a:fillRect/>
+                    </a:stretch>
+                  </pic:blipFill>
+                  <pic:spPr>
+                    <a:xfrm>
+                      <a:off x="0" y="0"/>
+                      <a:ext cx="5612130" cy="4027805"/>
+                    </a:xfrm>
+                    <a:prstGeom prst="rect">
+                      <a:avLst/>
+                    </a:prstGeom>
+                  </pic:spPr>
+                </pic:pic>
+              </a:graphicData>
+            </a:graphic>
+          </wp:inline>
+        </w:drawing>
+      </w:r>
+    </w:p>
+    <w:p>
+      <w:pPr>
+        <w:shd w:val="clear" w:color="auto" w:fill="FFFFFE"/>
+        <w:spacing w:line="285" w:lineRule="atLeast"/>
+        <w:jc w:val="both"/>
+        <w:rPr>
+          <w:lang w:val="en-US"/>
+        </w:rPr>
+      </w:pPr>
+      <w:r>
+        <w:rPr>
+          <w:lang w:val="en-US"/>
+        </w:rPr>
+        <w:t xml:space="preserve">The video is passed through the </w:t>
+      </w:r>
+      <w:proofErr w:type="spellStart"/>
+      <w:r>
+        <w:rPr>
+          <w:lang w:val="en-US"/>
+        </w:rPr>
+        <w:t>detectron</w:t>
+      </w:r>
+      <w:proofErr w:type="spellEnd"/>
+      <w:r>
+        <w:rPr>
+          <w:lang w:val="en-US"/>
+        </w:rPr>
+        <w:t xml:space="preserve"> </w:t>
+      </w:r>
+      <w:proofErr w:type="gramStart"/>
+      <w:r>
+        <w:rPr>
+          <w:lang w:val="en-US"/>
+        </w:rPr>
+        <w:t>model</w:t>
+      </w:r>
+      <w:proofErr w:type="gramEnd"/>
+      <w:r>
+        <w:rPr>
+          <w:lang w:val="en-US"/>
+        </w:rPr>
+        <w:t xml:space="preserve"> and the output is stored in the file named “</w:t>
+      </w:r>
+      <w:r>
+        <w:rPr>
+          <w:lang w:val="en-US"/>
+        </w:rPr>
+        <w:t>video_obj_det.mp4</w:t>
+      </w:r>
+      <w:r>
+        <w:rPr>
+          <w:lang w:val="en-US"/>
+        </w:rPr>
+        <w:t xml:space="preserve">. </w:t>
+      </w:r>
+      <w:r>
+        <w:rPr>
+          <w:lang w:val="en-US"/>
+        </w:rPr>
+        <w:t xml:space="preserve">Then, I used a modified version of the </w:t>
+      </w:r>
+      <w:proofErr w:type="spellStart"/>
+      <w:r>
+        <w:rPr>
+          <w:lang w:val="en-US"/>
+        </w:rPr>
+        <w:t>imshow</w:t>
+      </w:r>
+      <w:proofErr w:type="spellEnd"/>
+      <w:r>
+        <w:rPr>
+          <w:lang w:val="en-US"/>
+        </w:rPr>
+        <w:t xml:space="preserve"> function (</w:t>
+      </w:r>
+      <w:r>
+        <w:rPr>
+          <w:rFonts w:ascii="Courier New" w:eastAsia="Times New Roman" w:hAnsi="Courier New" w:cs="Courier New"/>
+          <w:color w:val="000000"/>
+          <w:sz w:val="21"/>
+          <w:szCs w:val="21"/>
+          <w:lang w:val="en-US" w:eastAsia="es-MX"/>
+        </w:rPr>
+        <w:t>cv2_imshow</w:t>
+      </w:r>
+      <w:r>
+        <w:rPr>
+          <w:lang w:val="en-US"/>
+        </w:rPr>
+        <w:t xml:space="preserve">) created for COLAB to display the video frames with the detected objects. The frames are displayed below each other with the detections. </w:t>
+      </w:r>
+    </w:p>
+    <w:p>
+      <w:pPr>
+        <w:shd w:val="clear" w:color="auto" w:fill="FFFFFE"/>
+        <w:spacing w:line="285" w:lineRule="atLeast"/>
+        <w:rPr>
+          <w:rFonts w:ascii="Courier New" w:eastAsia="Times New Roman" w:hAnsi="Courier New" w:cs="Courier New"/>
+          <w:color w:val="000000"/>
+          <w:sz w:val="21"/>
+          <w:szCs w:val="21"/>
+          <w:lang w:val="en-US" w:eastAsia="es-MX"/>
+        </w:rPr>
+      </w:pPr>
+      <w:r>
+        <w:rPr>
+          <w:noProof/>
+        </w:rPr>
+        <w:lastRenderedPageBreak/>
+        <w:drawing>
+          <wp:inline distT="0" distB="0" distL="0" distR="0" wp14:anchorId="665F4AFA" wp14:editId="70CC45B0">
+            <wp:extent cx="3886200" cy="7124700"/>
+            <wp:effectExtent l="0" t="0" r="0" b="0"/>
+            <wp:docPr id="8" name="Imagen 8" descr="Una captura de pantalla de un celular con texto e imagen&#10;&#10;Descripción generada automáticamente"/>
+            <wp:cNvGraphicFramePr>
+              <a:graphicFrameLocks xmlns:a="http://schemas.openxmlformats.org/drawingml/2006/main" noChangeAspect="1"/>
+            </wp:cNvGraphicFramePr>
+            <a:graphic xmlns:a="http://schemas.openxmlformats.org/drawingml/2006/main">
+              <a:graphicData uri="http://schemas.openxmlformats.org/drawingml/2006/picture">
+                <pic:pic xmlns:pic="http://schemas.openxmlformats.org/drawingml/2006/picture">
+                  <pic:nvPicPr>
+                    <pic:cNvPr id="8" name="Imagen 8" descr="Una captura de pantalla de un celular con texto e imagen&#10;&#10;Descripción generada automáticamente"/>
+                    <pic:cNvPicPr/>
+                  </pic:nvPicPr>
+                  <pic:blipFill>
+                    <a:blip r:embed="rId16"/>
+                    <a:stretch>
+                      <a:fillRect/>
+                    </a:stretch>
+                  </pic:blipFill>
+                  <pic:spPr>
+                    <a:xfrm>
+                      <a:off x="0" y="0"/>
+                      <a:ext cx="3886200" cy="7124700"/>
+                    </a:xfrm>
+                    <a:prstGeom prst="rect">
+                      <a:avLst/>
+                    </a:prstGeom>
+                  </pic:spPr>
+                </pic:pic>
+              </a:graphicData>
+            </a:graphic>
+          </wp:inline>
+        </w:drawing>
+      </w:r>
+    </w:p>
+    <w:p>
+      <w:pPr>
+        <w:shd w:val="clear" w:color="auto" w:fill="FFFFFE"/>
+        <w:spacing w:line="285" w:lineRule="atLeast"/>
+        <w:rPr>
+          <w:rFonts w:ascii="Courier New" w:eastAsia="Times New Roman" w:hAnsi="Courier New" w:cs="Courier New"/>
+          <w:color w:val="000000"/>
+          <w:sz w:val="21"/>
+          <w:szCs w:val="21"/>
+          <w:lang w:val="en-US" w:eastAsia="es-MX"/>
+        </w:rPr>
+      </w:pPr>
+      <w:r>
+        <w:rPr>
+          <w:rFonts w:ascii="Courier New" w:eastAsia="Times New Roman" w:hAnsi="Courier New" w:cs="Courier New"/>
+          <w:color w:val="000000"/>
+          <w:sz w:val="21"/>
+          <w:szCs w:val="21"/>
+          <w:lang w:val="en-US" w:eastAsia="es-MX"/>
+        </w:rPr>
+        <w:t xml:space="preserve">I could not figure out how to pass a live video through the model in </w:t>
+      </w:r>
+      <w:proofErr w:type="spellStart"/>
+      <w:r>
+        <w:rPr>
+          <w:rFonts w:ascii="Courier New" w:eastAsia="Times New Roman" w:hAnsi="Courier New" w:cs="Courier New"/>
+          <w:color w:val="000000"/>
+          <w:sz w:val="21"/>
+          <w:szCs w:val="21"/>
+          <w:lang w:val="en-US" w:eastAsia="es-MX"/>
+        </w:rPr>
+        <w:t>colab</w:t>
+      </w:r>
+      <w:proofErr w:type="spellEnd"/>
+      <w:r>
+        <w:rPr>
+          <w:rFonts w:ascii="Courier New" w:eastAsia="Times New Roman" w:hAnsi="Courier New" w:cs="Courier New"/>
+          <w:color w:val="000000"/>
+          <w:sz w:val="21"/>
+          <w:szCs w:val="21"/>
+          <w:lang w:val="en-US" w:eastAsia="es-MX"/>
+        </w:rPr>
+        <w:t xml:space="preserve">. </w:t>
       </w:r>
     </w:p>
     <w:sectPr>

</xml_diff>